<commit_message>
Update Informaçoes sobre o trabalho.docx
</commit_message>
<xml_diff>
--- a/Documentos/Informaçoes sobre o trabalho.docx
+++ b/Documentos/Informaçoes sobre o trabalho.docx
@@ -7,39 +7,32 @@
         <w:pStyle w:val="Ttulo1"/>
       </w:pPr>
       <w:r>
-        <w:t>O Problema</w:t>
-      </w:r>
-    </w:p>
-    <w:p>
-      <w:r>
-        <w:tab/>
-      </w:r>
-      <w:r>
-        <w:t xml:space="preserve">Determinada academia está necessitando de uma forma de organizar seus documentos de entrada e saída de clientes, eles estão acabando de sair de uma reforma e o novo contingente de pessoas está tornando o armazenamento de informações por papel inviável. A academia pede que haja a implementação de um sistema computadorizado para substituir o antigo, de forma que possa facilmente inserir, atualizar, excluir e pesquisar clientes. É necessário também que haja uma forma de medir o desempenho de cada cliente como forma de avaliação para os profissionais esportivos e aqueles que estão sendo acompanhados por </w:t>
-      </w:r>
-      <w:proofErr w:type="spellStart"/>
-      <w:r>
-        <w:t>personal</w:t>
-      </w:r>
-      <w:proofErr w:type="spellEnd"/>
-      <w:r>
-        <w:t xml:space="preserve"> </w:t>
-      </w:r>
-      <w:proofErr w:type="spellStart"/>
-      <w:r>
-        <w:t>trainers</w:t>
-      </w:r>
-      <w:proofErr w:type="spellEnd"/>
-      <w:r>
-        <w:t>.</w:t>
-      </w:r>
+        <w:t>Membros da equipe</w:t>
+      </w:r>
+    </w:p>
+    <w:p>
+      <w:r>
+        <w:t>Hermógenes</w:t>
+      </w:r>
+    </w:p>
+    <w:p>
+      <w:r>
+        <w:t>Rani</w:t>
+      </w:r>
+    </w:p>
+    <w:p>
+      <w:r>
+        <w:t>Murilo</w:t>
+      </w:r>
+      <w:bookmarkStart w:id="0" w:name="_GoBack"/>
+      <w:bookmarkEnd w:id="0"/>
     </w:p>
     <w:p>
       <w:pPr>
         <w:pStyle w:val="Ttulo1"/>
       </w:pPr>
       <w:r>
-        <w:t>Justificativa</w:t>
+        <w:t>O Problema</w:t>
       </w:r>
     </w:p>
     <w:p>
@@ -47,10 +40,7 @@
         <w:tab/>
       </w:r>
       <w:r>
-        <w:t xml:space="preserve">A verificação de desenvolvimento por papel é demorada e tornou-se </w:t>
-      </w:r>
-      <w:r>
-        <w:t>ainda mais quando houve a expansão do prédio, o pessoal da contabilidade fez uma estimativa que há uma perca de 30% dos lucros apenas pela lentidão da procura manual. No final das contas, pagar um servidor e a programação de um sistema irá ser mais beneficial do que manter o atual, e tornará ainda mais útil quando houver filiais, já que os clientes podem monitorar seu progresso de qualquer academia, ou até do conforto do seu lar.</w:t>
+        <w:t>Determinada academia está necessitando de uma forma de organizar seus documentos de entrada e saída de clientes, eles estão acabando de sair de uma reforma e o novo contingente de pessoas está tornando o armazenamento de informações por papel inviável. A academia pede que haja a implementação de um sistema computadorizado para substituir o antigo, de forma que possa facilmente inserir, atualizar, excluir e pesquisar clientes. É necessário também que haja uma forma de medir o desempenho de cada cliente como forma de avaliação para os profissionais esportivos e aqueles que estão sendo acompanhados por personal trainers.</w:t>
       </w:r>
     </w:p>
     <w:p>
@@ -58,6 +48,25 @@
         <w:pStyle w:val="Ttulo1"/>
       </w:pPr>
       <w:r>
+        <w:t>Justificativa</w:t>
+      </w:r>
+    </w:p>
+    <w:p>
+      <w:r>
+        <w:tab/>
+      </w:r>
+      <w:r>
+        <w:t xml:space="preserve">A verificação de desenvolvimento por papel é demorada e tornou-se </w:t>
+      </w:r>
+      <w:r>
+        <w:t>ainda mais quando houve a expansão do prédio, o pessoal da contabilidade fez uma estimativa que há uma perca de 30% dos lucros apenas pela lentidão da procura manual. No final das contas, pagar um servidor e a programação de um sistema irá ser mais beneficial do que manter o atual, e tornará ainda mais útil quando houver filiais, já que os clientes podem monitorar seu progresso de qualquer academia, ou até do conforto do seu lar.</w:t>
+      </w:r>
+    </w:p>
+    <w:p>
+      <w:pPr>
+        <w:pStyle w:val="Ttulo1"/>
+      </w:pPr>
+      <w:r>
         <w:t>Objetivos</w:t>
       </w:r>
     </w:p>
@@ -68,33 +77,15 @@
       <w:r>
         <w:t xml:space="preserve">O sistema tem que haver uma forma de adicionar, atualizar, deletar e pesquisar clientes, funcionários(nesse caso resumido a </w:t>
       </w:r>
-      <w:proofErr w:type="spellStart"/>
       <w:r>
         <w:rPr>
           <w:i/>
         </w:rPr>
-        <w:t>personal</w:t>
-      </w:r>
-      <w:proofErr w:type="spellEnd"/>
-      <w:r>
-        <w:rPr>
-          <w:i/>
-        </w:rPr>
-        <w:t xml:space="preserve"> </w:t>
-      </w:r>
-      <w:proofErr w:type="spellStart"/>
-      <w:r>
-        <w:rPr>
-          <w:i/>
-        </w:rPr>
-        <w:t>trainers</w:t>
-      </w:r>
-      <w:proofErr w:type="spellEnd"/>
+        <w:t>personal trainers</w:t>
+      </w:r>
       <w:r>
         <w:t>), aparelhos e sessões de treinamento, bem como uma interface de exibição que seja direta e de fácil manipulação, bem como um sistema de segurança que protege dados sensíveis do cliente (como senhas e dados pessoais) com 3 camadas de proteção: cliente, funcionário e administrador.</w:t>
       </w:r>
-      <w:bookmarkStart w:id="0" w:name="_GoBack"/>
-      <w:bookmarkEnd w:id="0"/>
     </w:p>
     <w:sectPr>
       <w:pgSz w:w="11906" w:h="16838"/>
@@ -229,6 +220,7 @@
     <w:lsdException w:name="HTML Sample" w:semiHidden="1" w:unhideWhenUsed="1"/>
     <w:lsdException w:name="HTML Typewriter" w:semiHidden="1" w:unhideWhenUsed="1"/>
     <w:lsdException w:name="HTML Variable" w:semiHidden="1" w:unhideWhenUsed="1"/>
+    <w:lsdException w:name="Normal Table" w:semiHidden="1" w:unhideWhenUsed="1"/>
     <w:lsdException w:name="annotation subject" w:semiHidden="1" w:unhideWhenUsed="1"/>
     <w:lsdException w:name="No List" w:semiHidden="1" w:unhideWhenUsed="1"/>
     <w:lsdException w:name="Outline List 1" w:semiHidden="1" w:unhideWhenUsed="1"/>
@@ -275,8 +267,10 @@
     <w:lsdException w:name="Table Subtle 2" w:semiHidden="1" w:unhideWhenUsed="1"/>
     <w:lsdException w:name="Table Web 1" w:semiHidden="1" w:unhideWhenUsed="1"/>
     <w:lsdException w:name="Table Web 2" w:semiHidden="1" w:unhideWhenUsed="1"/>
+    <w:lsdException w:name="Table Web 3" w:semiHidden="1" w:unhideWhenUsed="1"/>
     <w:lsdException w:name="Balloon Text" w:semiHidden="1" w:unhideWhenUsed="1"/>
     <w:lsdException w:name="Table Grid" w:uiPriority="39"/>
+    <w:lsdException w:name="Table Theme" w:semiHidden="1" w:unhideWhenUsed="1"/>
     <w:lsdException w:name="Placeholder Text" w:semiHidden="1"/>
     <w:lsdException w:name="No Spacing" w:uiPriority="1" w:qFormat="1"/>
     <w:lsdException w:name="Light Shading" w:uiPriority="60"/>

</xml_diff>